<commit_message>
added sequence diagrams will discuss tomorrow in the lab
</commit_message>
<xml_diff>
--- a/use_cases/HandleBreakin.docx
+++ b/use_cases/HandleBreakin.docx
@@ -1410,6 +1410,42 @@
                 <w:szCs w:val="22"/>
               </w:rPr>
               <w:t>.</w:t>
+            </w:r>
+          </w:p>
+          <w:p>
+            <w:pPr>
+              <w:pBdr>
+                <w:left w:val="single" w:sz="18" w:space="4" w:color="auto"/>
+              </w:pBdr>
+              <w:rPr>
+                <w:iCs/>
+                <w:szCs w:val="22"/>
+              </w:rPr>
+            </w:pPr>
+            <w:r>
+              <w:rPr>
+                <w:iCs/>
+                <w:szCs w:val="22"/>
+              </w:rPr>
+              <w:t>Phone call has been made.</w:t>
+            </w:r>
+          </w:p>
+          <w:p>
+            <w:pPr>
+              <w:pBdr>
+                <w:left w:val="single" w:sz="18" w:space="4" w:color="auto"/>
+              </w:pBdr>
+              <w:rPr>
+                <w:iCs/>
+                <w:szCs w:val="22"/>
+              </w:rPr>
+            </w:pPr>
+            <w:r>
+              <w:rPr>
+                <w:iCs/>
+                <w:szCs w:val="22"/>
+              </w:rPr>
+              <w:t>Event has been logged.</w:t>
             </w:r>
           </w:p>
         </w:tc>

</xml_diff>

<commit_message>
Minor use case and model changes (mostly just for consistency).
</commit_message>
<xml_diff>
--- a/use_cases/HandleBreakin.docx
+++ b/use_cases/HandleBreakin.docx
@@ -323,25 +323,7 @@
                 <w:sz w:val="20"/>
                 <w:szCs w:val="20"/>
               </w:rPr>
-              <w:t xml:space="preserve">he system handler triggers its own internal sound </w:t>
-            </w:r>
-            <w:proofErr w:type="gramStart"/>
-            <w:r>
-              <w:rPr>
-                <w:rFonts w:ascii="Arial" w:hAnsi="Arial" w:cs="Arial"/>
-                <w:sz w:val="20"/>
-                <w:szCs w:val="20"/>
-              </w:rPr>
-              <w:t>alarm,</w:t>
-            </w:r>
-            <w:proofErr w:type="gramEnd"/>
-            <w:r>
-              <w:rPr>
-                <w:rFonts w:ascii="Arial" w:hAnsi="Arial" w:cs="Arial"/>
-                <w:sz w:val="20"/>
-                <w:szCs w:val="20"/>
-              </w:rPr>
-              <w:t xml:space="preserve"> broadcasts trigger signals to all cells, causing all alarms in the entire house to be triggered, places a phone call to a pre-defined phone number and finally writes the event to the log.</w:t>
+              <w:t>he system handler triggers its own internal sound alarm, broadcasts trigger signals to all cells, causing all alarms in the entire house to be triggered, places a phone call to a pre-defined phone number and finally writes the event to the log.</w:t>
             </w:r>
           </w:p>
         </w:tc>
@@ -1046,7 +1028,13 @@
               <w:rPr>
                 <w:szCs w:val="22"/>
               </w:rPr>
-              <w:t>trigger system to a sensor</w:t>
+              <w:t xml:space="preserve">trigger system to a </w:t>
+            </w:r>
+            <w:r>
+              <w:rPr>
+                <w:szCs w:val="22"/>
+              </w:rPr>
+              <w:t>cell handler.</w:t>
             </w:r>
           </w:p>
         </w:tc>
@@ -1130,7 +1118,42 @@
                 <w:iCs/>
                 <w:szCs w:val="22"/>
               </w:rPr>
-              <w:t>sensor triggers its internal alarm.</w:t>
+              <w:t>cell handler</w:t>
+            </w:r>
+            <w:r>
+              <w:rPr>
+                <w:iCs/>
+                <w:szCs w:val="22"/>
+              </w:rPr>
+              <w:t xml:space="preserve"> triggers its </w:t>
+            </w:r>
+            <w:r>
+              <w:rPr>
+                <w:iCs/>
+                <w:szCs w:val="22"/>
+              </w:rPr>
+              <w:t xml:space="preserve">connected </w:t>
+            </w:r>
+            <w:r>
+              <w:rPr>
+                <w:iCs/>
+                <w:szCs w:val="22"/>
+              </w:rPr>
+              <w:t>alarm</w:t>
+            </w:r>
+            <w:r>
+              <w:rPr>
+                <w:iCs/>
+                <w:szCs w:val="22"/>
+              </w:rPr>
+              <w:t>s</w:t>
+            </w:r>
+            <w:r>
+              <w:rPr>
+                <w:iCs/>
+                <w:szCs w:val="22"/>
+              </w:rPr>
+              <w:t>.</w:t>
             </w:r>
           </w:p>
         </w:tc>
@@ -1334,7 +1357,6 @@
             </w:pPr>
             <w:bookmarkStart w:id="2" w:name="_Use_Case_2_–_Match_Receipts"/>
             <w:bookmarkEnd w:id="2"/>
-            <w:proofErr w:type="spellStart"/>
             <w:r>
               <w:rPr>
                 <w:b/>
@@ -1342,7 +1364,6 @@
               </w:rPr>
               <w:t>Postcondition</w:t>
             </w:r>
-            <w:proofErr w:type="spellEnd"/>
             <w:r>
               <w:rPr>
                 <w:szCs w:val="22"/>

</xml_diff>

<commit_message>
Added test cases for handle and invalidate breakin, fixed sequence diag of invalidate
</commit_message>
<xml_diff>
--- a/use_cases/HandleBreakin.docx
+++ b/use_cases/HandleBreakin.docx
@@ -1477,6 +1477,87 @@
       <w:pPr>
         <w:spacing w:after="0"/>
       </w:pPr>
+      <w:r>
+        <w:t>Test Plan:</w:t>
+      </w:r>
+    </w:p>
+    <w:p>
+      <w:pPr>
+        <w:pStyle w:val="ListParagraph"/>
+        <w:numPr>
+          <w:ilvl w:val="0"/>
+          <w:numId w:val="39"/>
+        </w:numPr>
+        <w:spacing w:after="0"/>
+      </w:pPr>
+      <w:r>
+        <w:t>Test ideal path, ensure post conditions met</w:t>
+      </w:r>
+    </w:p>
+    <w:p>
+      <w:pPr>
+        <w:pStyle w:val="ListParagraph"/>
+        <w:numPr>
+          <w:ilvl w:val="0"/>
+          <w:numId w:val="39"/>
+        </w:numPr>
+        <w:spacing w:after="0"/>
+      </w:pPr>
+      <w:r>
+        <w:t>Test execution if a cell handler is failed</w:t>
+      </w:r>
+    </w:p>
+    <w:p>
+      <w:pPr>
+        <w:pStyle w:val="ListParagraph"/>
+        <w:numPr>
+          <w:ilvl w:val="0"/>
+          <w:numId w:val="39"/>
+        </w:numPr>
+        <w:spacing w:after="0"/>
+      </w:pPr>
+      <w:r>
+        <w:t>Test execution if cell handler’s alarms have failed (&gt;1)</w:t>
+      </w:r>
+    </w:p>
+    <w:p>
+      <w:pPr>
+        <w:pStyle w:val="ListParagraph"/>
+        <w:numPr>
+          <w:ilvl w:val="0"/>
+          <w:numId w:val="39"/>
+        </w:numPr>
+        <w:spacing w:after="0"/>
+      </w:pPr>
+      <w:r>
+        <w:t>Test execution if phone line has failed</w:t>
+      </w:r>
+    </w:p>
+    <w:p>
+      <w:pPr>
+        <w:pStyle w:val="ListParagraph"/>
+        <w:numPr>
+          <w:ilvl w:val="0"/>
+          <w:numId w:val="39"/>
+        </w:numPr>
+        <w:spacing w:after="0"/>
+      </w:pPr>
+      <w:r>
+        <w:t>Test if execution logger has fail</w:t>
+      </w:r>
+    </w:p>
+    <w:p>
+      <w:pPr>
+        <w:pStyle w:val="ListParagraph"/>
+        <w:numPr>
+          <w:ilvl w:val="0"/>
+          <w:numId w:val="39"/>
+        </w:numPr>
+        <w:spacing w:after="0"/>
+      </w:pPr>
+      <w:r>
+        <w:t>Test if execution internal sound alarm has failed.</w:t>
+      </w:r>
     </w:p>
     <w:sectPr>
       <w:headerReference w:type="default" r:id="rId7"/>
@@ -2408,6 +2489,95 @@
     </w:lvl>
   </w:abstractNum>
   <w:abstractNum w:abstractNumId="6">
+    <w:nsid w:val="19BB514B"/>
+    <w:multiLevelType w:val="hybridMultilevel"/>
+    <w:tmpl w:val="F0EC5462"/>
+    <w:lvl w:ilvl="0" w:tplc="0409000F">
+      <w:start w:val="1"/>
+      <w:numFmt w:val="decimal"/>
+      <w:lvlText w:val="%1."/>
+      <w:lvlJc w:val="left"/>
+      <w:pPr>
+        <w:ind w:left="720" w:hanging="360"/>
+      </w:pPr>
+      <w:rPr>
+        <w:rFonts w:hint="default"/>
+      </w:rPr>
+    </w:lvl>
+    <w:lvl w:ilvl="1" w:tplc="04090019" w:tentative="1">
+      <w:start w:val="1"/>
+      <w:numFmt w:val="lowerLetter"/>
+      <w:lvlText w:val="%2."/>
+      <w:lvlJc w:val="left"/>
+      <w:pPr>
+        <w:ind w:left="1440" w:hanging="360"/>
+      </w:pPr>
+    </w:lvl>
+    <w:lvl w:ilvl="2" w:tplc="0409001B" w:tentative="1">
+      <w:start w:val="1"/>
+      <w:numFmt w:val="lowerRoman"/>
+      <w:lvlText w:val="%3."/>
+      <w:lvlJc w:val="right"/>
+      <w:pPr>
+        <w:ind w:left="2160" w:hanging="180"/>
+      </w:pPr>
+    </w:lvl>
+    <w:lvl w:ilvl="3" w:tplc="0409000F" w:tentative="1">
+      <w:start w:val="1"/>
+      <w:numFmt w:val="decimal"/>
+      <w:lvlText w:val="%4."/>
+      <w:lvlJc w:val="left"/>
+      <w:pPr>
+        <w:ind w:left="2880" w:hanging="360"/>
+      </w:pPr>
+    </w:lvl>
+    <w:lvl w:ilvl="4" w:tplc="04090019" w:tentative="1">
+      <w:start w:val="1"/>
+      <w:numFmt w:val="lowerLetter"/>
+      <w:lvlText w:val="%5."/>
+      <w:lvlJc w:val="left"/>
+      <w:pPr>
+        <w:ind w:left="3600" w:hanging="360"/>
+      </w:pPr>
+    </w:lvl>
+    <w:lvl w:ilvl="5" w:tplc="0409001B" w:tentative="1">
+      <w:start w:val="1"/>
+      <w:numFmt w:val="lowerRoman"/>
+      <w:lvlText w:val="%6."/>
+      <w:lvlJc w:val="right"/>
+      <w:pPr>
+        <w:ind w:left="4320" w:hanging="180"/>
+      </w:pPr>
+    </w:lvl>
+    <w:lvl w:ilvl="6" w:tplc="0409000F" w:tentative="1">
+      <w:start w:val="1"/>
+      <w:numFmt w:val="decimal"/>
+      <w:lvlText w:val="%7."/>
+      <w:lvlJc w:val="left"/>
+      <w:pPr>
+        <w:ind w:left="5040" w:hanging="360"/>
+      </w:pPr>
+    </w:lvl>
+    <w:lvl w:ilvl="7" w:tplc="04090019" w:tentative="1">
+      <w:start w:val="1"/>
+      <w:numFmt w:val="lowerLetter"/>
+      <w:lvlText w:val="%8."/>
+      <w:lvlJc w:val="left"/>
+      <w:pPr>
+        <w:ind w:left="5760" w:hanging="360"/>
+      </w:pPr>
+    </w:lvl>
+    <w:lvl w:ilvl="8" w:tplc="0409001B" w:tentative="1">
+      <w:start w:val="1"/>
+      <w:numFmt w:val="lowerRoman"/>
+      <w:lvlText w:val="%9."/>
+      <w:lvlJc w:val="right"/>
+      <w:pPr>
+        <w:ind w:left="6480" w:hanging="180"/>
+      </w:pPr>
+    </w:lvl>
+  </w:abstractNum>
+  <w:abstractNum w:abstractNumId="7">
     <w:nsid w:val="1E0441E5"/>
     <w:multiLevelType w:val="multilevel"/>
     <w:tmpl w:val="33442AAC"/>
@@ -2547,7 +2717,7 @@
       </w:rPr>
     </w:lvl>
   </w:abstractNum>
-  <w:abstractNum w:abstractNumId="7">
+  <w:abstractNum w:abstractNumId="8">
     <w:nsid w:val="1E6D695A"/>
     <w:multiLevelType w:val="hybridMultilevel"/>
     <w:tmpl w:val="D824898E"/>
@@ -2660,7 +2830,7 @@
       </w:pPr>
     </w:lvl>
   </w:abstractNum>
-  <w:abstractNum w:abstractNumId="8">
+  <w:abstractNum w:abstractNumId="9">
     <w:nsid w:val="25084E0B"/>
     <w:multiLevelType w:val="hybridMultilevel"/>
     <w:tmpl w:val="90DA98A6"/>
@@ -2773,7 +2943,7 @@
       </w:rPr>
     </w:lvl>
   </w:abstractNum>
-  <w:abstractNum w:abstractNumId="9">
+  <w:abstractNum w:abstractNumId="10">
     <w:nsid w:val="25950CFD"/>
     <w:multiLevelType w:val="hybridMultilevel"/>
     <w:tmpl w:val="F718D868"/>
@@ -2859,7 +3029,7 @@
       </w:pPr>
     </w:lvl>
   </w:abstractNum>
-  <w:abstractNum w:abstractNumId="10">
+  <w:abstractNum w:abstractNumId="11">
     <w:nsid w:val="28EF1A49"/>
     <w:multiLevelType w:val="hybridMultilevel"/>
     <w:tmpl w:val="4E766CF4"/>
@@ -2948,7 +3118,7 @@
       </w:pPr>
     </w:lvl>
   </w:abstractNum>
-  <w:abstractNum w:abstractNumId="11">
+  <w:abstractNum w:abstractNumId="12">
     <w:nsid w:val="2A66476F"/>
     <w:multiLevelType w:val="hybridMultilevel"/>
     <w:tmpl w:val="411A153A"/>
@@ -3037,7 +3207,7 @@
       </w:pPr>
     </w:lvl>
   </w:abstractNum>
-  <w:abstractNum w:abstractNumId="12">
+  <w:abstractNum w:abstractNumId="13">
     <w:nsid w:val="2C2C5579"/>
     <w:multiLevelType w:val="multilevel"/>
     <w:tmpl w:val="9522E650"/>
@@ -3153,7 +3323,7 @@
       </w:pPr>
     </w:lvl>
   </w:abstractNum>
-  <w:abstractNum w:abstractNumId="13">
+  <w:abstractNum w:abstractNumId="14">
     <w:nsid w:val="325E07DB"/>
     <w:multiLevelType w:val="multilevel"/>
     <w:tmpl w:val="33442AAC"/>
@@ -3293,7 +3463,7 @@
       </w:rPr>
     </w:lvl>
   </w:abstractNum>
-  <w:abstractNum w:abstractNumId="14">
+  <w:abstractNum w:abstractNumId="15">
     <w:nsid w:val="36EA6C61"/>
     <w:multiLevelType w:val="hybridMultilevel"/>
     <w:tmpl w:val="0414E2DC"/>
@@ -3382,7 +3552,7 @@
       </w:pPr>
     </w:lvl>
   </w:abstractNum>
-  <w:abstractNum w:abstractNumId="15">
+  <w:abstractNum w:abstractNumId="16">
     <w:nsid w:val="3B322023"/>
     <w:multiLevelType w:val="multilevel"/>
     <w:tmpl w:val="0409001D"/>
@@ -3468,7 +3638,7 @@
       </w:pPr>
     </w:lvl>
   </w:abstractNum>
-  <w:abstractNum w:abstractNumId="16">
+  <w:abstractNum w:abstractNumId="17">
     <w:nsid w:val="3DD1419E"/>
     <w:multiLevelType w:val="hybridMultilevel"/>
     <w:tmpl w:val="2A5EE620"/>
@@ -3584,7 +3754,7 @@
       </w:pPr>
     </w:lvl>
   </w:abstractNum>
-  <w:abstractNum w:abstractNumId="17">
+  <w:abstractNum w:abstractNumId="18">
     <w:nsid w:val="3DDC6F26"/>
     <w:multiLevelType w:val="multilevel"/>
     <w:tmpl w:val="D824898E"/>
@@ -3697,7 +3867,7 @@
       </w:pPr>
     </w:lvl>
   </w:abstractNum>
-  <w:abstractNum w:abstractNumId="18">
+  <w:abstractNum w:abstractNumId="19">
     <w:nsid w:val="40D854CE"/>
     <w:multiLevelType w:val="hybridMultilevel"/>
     <w:tmpl w:val="3354ACAA"/>
@@ -3786,7 +3956,7 @@
       </w:pPr>
     </w:lvl>
   </w:abstractNum>
-  <w:abstractNum w:abstractNumId="19">
+  <w:abstractNum w:abstractNumId="20">
     <w:nsid w:val="420462D3"/>
     <w:multiLevelType w:val="multilevel"/>
     <w:tmpl w:val="33442AAC"/>
@@ -3926,7 +4096,7 @@
       </w:rPr>
     </w:lvl>
   </w:abstractNum>
-  <w:abstractNum w:abstractNumId="20">
+  <w:abstractNum w:abstractNumId="21">
     <w:nsid w:val="4698090D"/>
     <w:multiLevelType w:val="hybridMultilevel"/>
     <w:tmpl w:val="9522E650"/>
@@ -4042,7 +4212,7 @@
       </w:pPr>
     </w:lvl>
   </w:abstractNum>
-  <w:abstractNum w:abstractNumId="21">
+  <w:abstractNum w:abstractNumId="22">
     <w:nsid w:val="484C481A"/>
     <w:multiLevelType w:val="multilevel"/>
     <w:tmpl w:val="33442AAC"/>
@@ -4182,7 +4352,7 @@
       </w:rPr>
     </w:lvl>
   </w:abstractNum>
-  <w:abstractNum w:abstractNumId="22">
+  <w:abstractNum w:abstractNumId="23">
     <w:nsid w:val="48F4007D"/>
     <w:multiLevelType w:val="multilevel"/>
     <w:tmpl w:val="33442AAC"/>
@@ -4322,7 +4492,7 @@
       </w:rPr>
     </w:lvl>
   </w:abstractNum>
-  <w:abstractNum w:abstractNumId="23">
+  <w:abstractNum w:abstractNumId="24">
     <w:nsid w:val="4F077CB1"/>
     <w:multiLevelType w:val="multilevel"/>
     <w:tmpl w:val="154A0A58"/>
@@ -4462,7 +4632,7 @@
       </w:rPr>
     </w:lvl>
   </w:abstractNum>
-  <w:abstractNum w:abstractNumId="24">
+  <w:abstractNum w:abstractNumId="25">
     <w:nsid w:val="516847A1"/>
     <w:multiLevelType w:val="multilevel"/>
     <w:tmpl w:val="8012AF32"/>
@@ -4602,7 +4772,7 @@
       </w:rPr>
     </w:lvl>
   </w:abstractNum>
-  <w:abstractNum w:abstractNumId="25">
+  <w:abstractNum w:abstractNumId="26">
     <w:nsid w:val="55740873"/>
     <w:multiLevelType w:val="hybridMultilevel"/>
     <w:tmpl w:val="C37E39A2"/>
@@ -4691,7 +4861,7 @@
       </w:pPr>
     </w:lvl>
   </w:abstractNum>
-  <w:abstractNum w:abstractNumId="26">
+  <w:abstractNum w:abstractNumId="27">
     <w:nsid w:val="55F979FC"/>
     <w:multiLevelType w:val="hybridMultilevel"/>
     <w:tmpl w:val="1C84551A"/>
@@ -4805,7 +4975,7 @@
       </w:rPr>
     </w:lvl>
   </w:abstractNum>
-  <w:abstractNum w:abstractNumId="27">
+  <w:abstractNum w:abstractNumId="28">
     <w:nsid w:val="58492425"/>
     <w:multiLevelType w:val="hybridMultilevel"/>
     <w:tmpl w:val="C276AF22"/>
@@ -4921,7 +5091,7 @@
       </w:pPr>
     </w:lvl>
   </w:abstractNum>
-  <w:abstractNum w:abstractNumId="28">
+  <w:abstractNum w:abstractNumId="29">
     <w:nsid w:val="5BC265B0"/>
     <w:multiLevelType w:val="multilevel"/>
     <w:tmpl w:val="5EEC1284"/>
@@ -5037,7 +5207,7 @@
       </w:pPr>
     </w:lvl>
   </w:abstractNum>
-  <w:abstractNum w:abstractNumId="29">
+  <w:abstractNum w:abstractNumId="30">
     <w:nsid w:val="63284153"/>
     <w:multiLevelType w:val="hybridMultilevel"/>
     <w:tmpl w:val="BFAA4D94"/>
@@ -5126,7 +5296,7 @@
       </w:pPr>
     </w:lvl>
   </w:abstractNum>
-  <w:abstractNum w:abstractNumId="30">
+  <w:abstractNum w:abstractNumId="31">
     <w:nsid w:val="67377AD0"/>
     <w:multiLevelType w:val="multilevel"/>
     <w:tmpl w:val="33442AAC"/>
@@ -5266,7 +5436,7 @@
       </w:rPr>
     </w:lvl>
   </w:abstractNum>
-  <w:abstractNum w:abstractNumId="31">
+  <w:abstractNum w:abstractNumId="32">
     <w:nsid w:val="6FE32DA4"/>
     <w:multiLevelType w:val="multilevel"/>
     <w:tmpl w:val="C1626F8A"/>
@@ -5382,7 +5552,7 @@
       </w:pPr>
     </w:lvl>
   </w:abstractNum>
-  <w:abstractNum w:abstractNumId="32">
+  <w:abstractNum w:abstractNumId="33">
     <w:nsid w:val="749E31E4"/>
     <w:multiLevelType w:val="multilevel"/>
     <w:tmpl w:val="0409001F"/>
@@ -5468,7 +5638,7 @@
       </w:pPr>
     </w:lvl>
   </w:abstractNum>
-  <w:abstractNum w:abstractNumId="33">
+  <w:abstractNum w:abstractNumId="34">
     <w:nsid w:val="75EE6C2D"/>
     <w:multiLevelType w:val="multilevel"/>
     <w:tmpl w:val="6F3CB518"/>
@@ -5608,7 +5778,7 @@
       </w:rPr>
     </w:lvl>
   </w:abstractNum>
-  <w:abstractNum w:abstractNumId="34">
+  <w:abstractNum w:abstractNumId="35">
     <w:nsid w:val="776C2F5B"/>
     <w:multiLevelType w:val="hybridMultilevel"/>
     <w:tmpl w:val="0414E2DC"/>
@@ -5697,7 +5867,7 @@
       </w:pPr>
     </w:lvl>
   </w:abstractNum>
-  <w:abstractNum w:abstractNumId="35">
+  <w:abstractNum w:abstractNumId="36">
     <w:nsid w:val="77D32C35"/>
     <w:multiLevelType w:val="multilevel"/>
     <w:tmpl w:val="33442AAC"/>
@@ -5837,7 +6007,7 @@
       </w:rPr>
     </w:lvl>
   </w:abstractNum>
-  <w:abstractNum w:abstractNumId="36">
+  <w:abstractNum w:abstractNumId="37">
     <w:nsid w:val="7E2406C8"/>
     <w:multiLevelType w:val="hybridMultilevel"/>
     <w:tmpl w:val="980CB34C"/>
@@ -5926,7 +6096,7 @@
       </w:pPr>
     </w:lvl>
   </w:abstractNum>
-  <w:abstractNum w:abstractNumId="37">
+  <w:abstractNum w:abstractNumId="38">
     <w:nsid w:val="7FAD5950"/>
     <w:multiLevelType w:val="hybridMultilevel"/>
     <w:tmpl w:val="E7D80858"/>
@@ -6013,118 +6183,121 @@
     </w:lvl>
   </w:abstractNum>
   <w:num w:numId="1">
-    <w:abstractNumId w:val="19"/>
+    <w:abstractNumId w:val="20"/>
   </w:num>
   <w:num w:numId="2">
-    <w:abstractNumId w:val="13"/>
+    <w:abstractNumId w:val="14"/>
   </w:num>
   <w:num w:numId="3">
-    <w:abstractNumId w:val="6"/>
+    <w:abstractNumId w:val="7"/>
   </w:num>
   <w:num w:numId="4">
-    <w:abstractNumId w:val="35"/>
+    <w:abstractNumId w:val="36"/>
   </w:num>
   <w:num w:numId="5">
-    <w:abstractNumId w:val="21"/>
+    <w:abstractNumId w:val="22"/>
   </w:num>
   <w:num w:numId="6">
     <w:abstractNumId w:val="0"/>
   </w:num>
   <w:num w:numId="7">
-    <w:abstractNumId w:val="22"/>
+    <w:abstractNumId w:val="23"/>
   </w:num>
   <w:num w:numId="8">
-    <w:abstractNumId w:val="7"/>
+    <w:abstractNumId w:val="8"/>
   </w:num>
   <w:num w:numId="9">
+    <w:abstractNumId w:val="18"/>
+  </w:num>
+  <w:num w:numId="10">
+    <w:abstractNumId w:val="21"/>
+  </w:num>
+  <w:num w:numId="11">
+    <w:abstractNumId w:val="32"/>
+  </w:num>
+  <w:num w:numId="12">
+    <w:abstractNumId w:val="29"/>
+  </w:num>
+  <w:num w:numId="13">
+    <w:abstractNumId w:val="13"/>
+  </w:num>
+  <w:num w:numId="14">
     <w:abstractNumId w:val="17"/>
   </w:num>
-  <w:num w:numId="10">
-    <w:abstractNumId w:val="20"/>
-  </w:num>
-  <w:num w:numId="11">
+  <w:num w:numId="15">
     <w:abstractNumId w:val="31"/>
-  </w:num>
-  <w:num w:numId="12">
-    <w:abstractNumId w:val="28"/>
-  </w:num>
-  <w:num w:numId="13">
-    <w:abstractNumId w:val="12"/>
-  </w:num>
-  <w:num w:numId="14">
-    <w:abstractNumId w:val="16"/>
-  </w:num>
-  <w:num w:numId="15">
-    <w:abstractNumId w:val="30"/>
   </w:num>
   <w:num w:numId="16">
     <w:abstractNumId w:val="1"/>
   </w:num>
   <w:num w:numId="17">
-    <w:abstractNumId w:val="27"/>
+    <w:abstractNumId w:val="28"/>
   </w:num>
   <w:num w:numId="18">
-    <w:abstractNumId w:val="9"/>
+    <w:abstractNumId w:val="10"/>
   </w:num>
   <w:num w:numId="19">
-    <w:abstractNumId w:val="33"/>
+    <w:abstractNumId w:val="34"/>
   </w:num>
   <w:num w:numId="20">
     <w:abstractNumId w:val="2"/>
   </w:num>
   <w:num w:numId="21">
-    <w:abstractNumId w:val="8"/>
+    <w:abstractNumId w:val="9"/>
   </w:num>
   <w:num w:numId="22">
     <w:abstractNumId w:val="4"/>
   </w:num>
   <w:num w:numId="23">
-    <w:abstractNumId w:val="26"/>
+    <w:abstractNumId w:val="27"/>
   </w:num>
   <w:num w:numId="24">
-    <w:abstractNumId w:val="10"/>
+    <w:abstractNumId w:val="11"/>
   </w:num>
   <w:num w:numId="25">
-    <w:abstractNumId w:val="23"/>
+    <w:abstractNumId w:val="24"/>
   </w:num>
   <w:num w:numId="26">
-    <w:abstractNumId w:val="32"/>
+    <w:abstractNumId w:val="33"/>
   </w:num>
   <w:num w:numId="27">
-    <w:abstractNumId w:val="15"/>
+    <w:abstractNumId w:val="16"/>
   </w:num>
   <w:num w:numId="28">
     <w:abstractNumId w:val="3"/>
   </w:num>
   <w:num w:numId="29">
-    <w:abstractNumId w:val="18"/>
+    <w:abstractNumId w:val="19"/>
   </w:num>
   <w:num w:numId="30">
-    <w:abstractNumId w:val="37"/>
+    <w:abstractNumId w:val="38"/>
   </w:num>
   <w:num w:numId="31">
-    <w:abstractNumId w:val="25"/>
+    <w:abstractNumId w:val="26"/>
   </w:num>
   <w:num w:numId="32">
-    <w:abstractNumId w:val="14"/>
+    <w:abstractNumId w:val="15"/>
   </w:num>
   <w:num w:numId="33">
-    <w:abstractNumId w:val="29"/>
+    <w:abstractNumId w:val="30"/>
   </w:num>
   <w:num w:numId="34">
-    <w:abstractNumId w:val="11"/>
+    <w:abstractNumId w:val="12"/>
   </w:num>
   <w:num w:numId="35">
     <w:abstractNumId w:val="5"/>
   </w:num>
   <w:num w:numId="36">
-    <w:abstractNumId w:val="24"/>
+    <w:abstractNumId w:val="25"/>
   </w:num>
   <w:num w:numId="37">
-    <w:abstractNumId w:val="36"/>
+    <w:abstractNumId w:val="37"/>
   </w:num>
   <w:num w:numId="38">
-    <w:abstractNumId w:val="34"/>
+    <w:abstractNumId w:val="35"/>
+  </w:num>
+  <w:num w:numId="39">
+    <w:abstractNumId w:val="6"/>
   </w:num>
 </w:numbering>
 </file>

</xml_diff>

<commit_message>
updated use cases and test plan to meet the teams format and covered case if phoneline fails
</commit_message>
<xml_diff>
--- a/use_cases/HandleBreakin.docx
+++ b/use_cases/HandleBreakin.docx
@@ -323,7 +323,25 @@
                 <w:sz w:val="20"/>
                 <w:szCs w:val="20"/>
               </w:rPr>
-              <w:t>he system handler triggers its own internal sound alarm, broadcasts trigger signals to all cells, causing all alarms in the entire house to be triggered, places a phone call to a pre-defined phone number and finally writes the event to the log.</w:t>
+              <w:t xml:space="preserve">he system handler triggers its own internal sound </w:t>
+            </w:r>
+            <w:proofErr w:type="gramStart"/>
+            <w:r>
+              <w:rPr>
+                <w:rFonts w:ascii="Arial" w:hAnsi="Arial" w:cs="Arial"/>
+                <w:sz w:val="20"/>
+                <w:szCs w:val="20"/>
+              </w:rPr>
+              <w:t>alarm,</w:t>
+            </w:r>
+            <w:proofErr w:type="gramEnd"/>
+            <w:r>
+              <w:rPr>
+                <w:rFonts w:ascii="Arial" w:hAnsi="Arial" w:cs="Arial"/>
+                <w:sz w:val="20"/>
+                <w:szCs w:val="20"/>
+              </w:rPr>
+              <w:t xml:space="preserve"> broadcasts trigger signals to all cells, causing all alarms in the entire house to be triggered, places a phone call to a pre-defined phone number and finally writes the event to the log.</w:t>
             </w:r>
           </w:p>
         </w:tc>
@@ -1357,6 +1375,7 @@
             </w:pPr>
             <w:bookmarkStart w:id="2" w:name="_Use_Case_2_–_Match_Receipts"/>
             <w:bookmarkEnd w:id="2"/>
+            <w:proofErr w:type="spellStart"/>
             <w:r>
               <w:rPr>
                 <w:b/>
@@ -1364,6 +1383,7 @@
               </w:rPr>
               <w:t>Postcondition</w:t>
             </w:r>
+            <w:proofErr w:type="spellEnd"/>
             <w:r>
               <w:rPr>
                 <w:szCs w:val="22"/>
@@ -1473,12 +1493,445 @@
       </w:tr>
     </w:tbl>
     <w:p/>
+    <w:tbl>
+      <w:tblPr>
+        <w:tblW w:w="9949" w:type="dxa"/>
+        <w:tblBorders>
+          <w:top w:val="single" w:sz="8" w:space="0" w:color="auto"/>
+          <w:left w:val="single" w:sz="8" w:space="0" w:color="auto"/>
+          <w:bottom w:val="single" w:sz="8" w:space="0" w:color="auto"/>
+          <w:right w:val="single" w:sz="8" w:space="0" w:color="auto"/>
+          <w:insideH w:val="single" w:sz="8" w:space="0" w:color="auto"/>
+          <w:insideV w:val="single" w:sz="8" w:space="0" w:color="auto"/>
+        </w:tblBorders>
+        <w:tblLayout w:type="fixed"/>
+        <w:tblLook w:val="01E0"/>
+      </w:tblPr>
+      <w:tblGrid>
+        <w:gridCol w:w="1668"/>
+        <w:gridCol w:w="992"/>
+        <w:gridCol w:w="7276"/>
+        <w:gridCol w:w="13"/>
+      </w:tblGrid>
+      <w:tr>
+        <w:trPr>
+          <w:gridAfter w:val="1"/>
+          <w:wAfter w:w="13" w:type="dxa"/>
+        </w:trPr>
+        <w:tc>
+          <w:tcPr>
+            <w:tcW w:w="9936" w:type="dxa"/>
+            <w:gridSpan w:val="3"/>
+          </w:tcPr>
+          <w:p>
+            <w:pPr>
+              <w:pBdr>
+                <w:left w:val="single" w:sz="18" w:space="4" w:color="auto"/>
+              </w:pBdr>
+              <w:rPr>
+                <w:b/>
+                <w:szCs w:val="22"/>
+              </w:rPr>
+            </w:pPr>
+            <w:bookmarkStart w:id="3" w:name="AFx"/>
+            <w:r>
+              <w:rPr>
+                <w:b/>
+                <w:szCs w:val="22"/>
+              </w:rPr>
+              <w:t>Specific Alternative Flows</w:t>
+            </w:r>
+            <w:bookmarkEnd w:id="3"/>
+            <w:r>
+              <w:t xml:space="preserve">: </w:t>
+            </w:r>
+            <w:proofErr w:type="spellStart"/>
+            <w:r>
+              <w:t>Phoneline</w:t>
+            </w:r>
+            <w:proofErr w:type="spellEnd"/>
+            <w:r>
+              <w:t xml:space="preserve"> has failed</w:t>
+            </w:r>
+          </w:p>
+        </w:tc>
+      </w:tr>
+      <w:tr>
+        <w:trPr>
+          <w:gridAfter w:val="1"/>
+          <w:wAfter w:w="13" w:type="dxa"/>
+        </w:trPr>
+        <w:tc>
+          <w:tcPr>
+            <w:tcW w:w="1668" w:type="dxa"/>
+          </w:tcPr>
+          <w:p>
+            <w:pPr>
+              <w:pBdr>
+                <w:left w:val="single" w:sz="18" w:space="4" w:color="auto"/>
+              </w:pBdr>
+              <w:rPr>
+                <w:b/>
+                <w:szCs w:val="22"/>
+              </w:rPr>
+            </w:pPr>
+            <w:r>
+              <w:rPr>
+                <w:b/>
+                <w:szCs w:val="22"/>
+              </w:rPr>
+              <w:t xml:space="preserve">BFS </w:t>
+            </w:r>
+            <w:r>
+              <w:rPr>
+                <w:iCs/>
+                <w:szCs w:val="22"/>
+              </w:rPr>
+              <w:t>4</w:t>
+            </w:r>
+          </w:p>
+        </w:tc>
+        <w:tc>
+          <w:tcPr>
+            <w:tcW w:w="8268" w:type="dxa"/>
+            <w:gridSpan w:val="2"/>
+          </w:tcPr>
+          <w:p>
+            <w:pPr>
+              <w:pBdr>
+                <w:left w:val="single" w:sz="18" w:space="4" w:color="auto"/>
+              </w:pBdr>
+              <w:rPr>
+                <w:b/>
+                <w:szCs w:val="22"/>
+              </w:rPr>
+            </w:pPr>
+            <w:r>
+              <w:rPr>
+                <w:b/>
+                <w:szCs w:val="22"/>
+              </w:rPr>
+              <w:t>Branching action</w:t>
+            </w:r>
+          </w:p>
+        </w:tc>
+      </w:tr>
+      <w:tr>
+        <w:trPr>
+          <w:gridAfter w:val="1"/>
+          <w:wAfter w:w="13" w:type="dxa"/>
+          <w:trHeight w:val="167"/>
+        </w:trPr>
+        <w:tc>
+          <w:tcPr>
+            <w:tcW w:w="1668" w:type="dxa"/>
+            <w:vMerge w:val="restart"/>
+          </w:tcPr>
+          <w:p>
+            <w:pPr>
+              <w:pBdr>
+                <w:left w:val="single" w:sz="18" w:space="4" w:color="auto"/>
+              </w:pBdr>
+              <w:rPr>
+                <w:szCs w:val="22"/>
+              </w:rPr>
+            </w:pPr>
+          </w:p>
+        </w:tc>
+        <w:tc>
+          <w:tcPr>
+            <w:tcW w:w="992" w:type="dxa"/>
+            <w:tcBorders>
+              <w:right w:val="single" w:sz="4" w:space="0" w:color="auto"/>
+            </w:tcBorders>
+          </w:tcPr>
+          <w:p>
+            <w:pPr>
+              <w:pBdr>
+                <w:left w:val="single" w:sz="18" w:space="4" w:color="auto"/>
+              </w:pBdr>
+              <w:rPr>
+                <w:b/>
+                <w:szCs w:val="22"/>
+              </w:rPr>
+            </w:pPr>
+            <w:r>
+              <w:rPr>
+                <w:b/>
+                <w:szCs w:val="22"/>
+              </w:rPr>
+              <w:t>Steps</w:t>
+            </w:r>
+          </w:p>
+        </w:tc>
+        <w:tc>
+          <w:tcPr>
+            <w:tcW w:w="7276" w:type="dxa"/>
+            <w:tcBorders>
+              <w:left w:val="single" w:sz="4" w:space="0" w:color="auto"/>
+            </w:tcBorders>
+          </w:tcPr>
+          <w:p>
+            <w:pPr>
+              <w:pBdr>
+                <w:left w:val="single" w:sz="18" w:space="4" w:color="auto"/>
+              </w:pBdr>
+              <w:rPr>
+                <w:b/>
+                <w:szCs w:val="22"/>
+              </w:rPr>
+            </w:pPr>
+            <w:r>
+              <w:rPr>
+                <w:b/>
+                <w:szCs w:val="22"/>
+              </w:rPr>
+              <w:t>Action</w:t>
+            </w:r>
+          </w:p>
+        </w:tc>
+      </w:tr>
+      <w:tr>
+        <w:trPr>
+          <w:gridAfter w:val="1"/>
+          <w:wAfter w:w="13" w:type="dxa"/>
+          <w:trHeight w:val="167"/>
+        </w:trPr>
+        <w:tc>
+          <w:tcPr>
+            <w:tcW w:w="1668" w:type="dxa"/>
+            <w:vMerge/>
+          </w:tcPr>
+          <w:p>
+            <w:pPr>
+              <w:pBdr>
+                <w:left w:val="single" w:sz="18" w:space="4" w:color="auto"/>
+              </w:pBdr>
+              <w:rPr>
+                <w:szCs w:val="22"/>
+              </w:rPr>
+            </w:pPr>
+          </w:p>
+        </w:tc>
+        <w:tc>
+          <w:tcPr>
+            <w:tcW w:w="992" w:type="dxa"/>
+            <w:tcBorders>
+              <w:right w:val="single" w:sz="4" w:space="0" w:color="auto"/>
+            </w:tcBorders>
+          </w:tcPr>
+          <w:p>
+            <w:pPr>
+              <w:numPr>
+                <w:ilvl w:val="0"/>
+                <w:numId w:val="32"/>
+              </w:numPr>
+              <w:pBdr>
+                <w:left w:val="single" w:sz="18" w:space="4" w:color="auto"/>
+              </w:pBdr>
+              <w:ind w:left="317"/>
+              <w:rPr>
+                <w:szCs w:val="22"/>
+              </w:rPr>
+            </w:pPr>
+          </w:p>
+        </w:tc>
+        <w:tc>
+          <w:tcPr>
+            <w:tcW w:w="7276" w:type="dxa"/>
+            <w:tcBorders>
+              <w:left w:val="single" w:sz="4" w:space="0" w:color="auto"/>
+            </w:tcBorders>
+          </w:tcPr>
+          <w:p>
+            <w:pPr>
+              <w:pBdr>
+                <w:left w:val="single" w:sz="18" w:space="4" w:color="auto"/>
+              </w:pBdr>
+              <w:rPr>
+                <w:szCs w:val="22"/>
+              </w:rPr>
+            </w:pPr>
+            <w:r>
+              <w:rPr>
+                <w:iCs/>
+                <w:szCs w:val="22"/>
+              </w:rPr>
+              <w:t xml:space="preserve">Log </w:t>
+            </w:r>
+            <w:proofErr w:type="spellStart"/>
+            <w:r>
+              <w:rPr>
+                <w:iCs/>
+                <w:szCs w:val="22"/>
+              </w:rPr>
+              <w:t>phoneline</w:t>
+            </w:r>
+            <w:proofErr w:type="spellEnd"/>
+            <w:r>
+              <w:rPr>
+                <w:iCs/>
+                <w:szCs w:val="22"/>
+              </w:rPr>
+              <w:t xml:space="preserve"> failed</w:t>
+            </w:r>
+          </w:p>
+        </w:tc>
+      </w:tr>
+      <w:tr>
+        <w:tc>
+          <w:tcPr>
+            <w:tcW w:w="1668" w:type="dxa"/>
+            <w:tcBorders>
+              <w:top w:val="single" w:sz="8" w:space="0" w:color="auto"/>
+              <w:left w:val="single" w:sz="8" w:space="0" w:color="auto"/>
+              <w:bottom w:val="single" w:sz="8" w:space="0" w:color="auto"/>
+              <w:right w:val="single" w:sz="8" w:space="0" w:color="auto"/>
+            </w:tcBorders>
+          </w:tcPr>
+          <w:p>
+            <w:pPr>
+              <w:pBdr>
+                <w:left w:val="single" w:sz="18" w:space="4" w:color="auto"/>
+              </w:pBdr>
+              <w:tabs>
+                <w:tab w:val="num" w:pos="360"/>
+              </w:tabs>
+              <w:ind w:left="360" w:hanging="360"/>
+              <w:rPr>
+                <w:szCs w:val="22"/>
+              </w:rPr>
+            </w:pPr>
+            <w:proofErr w:type="spellStart"/>
+            <w:r>
+              <w:rPr>
+                <w:b/>
+                <w:szCs w:val="22"/>
+              </w:rPr>
+              <w:t>Postcondition</w:t>
+            </w:r>
+            <w:proofErr w:type="spellEnd"/>
+            <w:r>
+              <w:rPr>
+                <w:szCs w:val="22"/>
+              </w:rPr>
+              <w:t>:</w:t>
+            </w:r>
+          </w:p>
+        </w:tc>
+        <w:tc>
+          <w:tcPr>
+            <w:tcW w:w="8281" w:type="dxa"/>
+            <w:gridSpan w:val="3"/>
+            <w:tcBorders>
+              <w:top w:val="single" w:sz="8" w:space="0" w:color="auto"/>
+              <w:left w:val="single" w:sz="8" w:space="0" w:color="auto"/>
+              <w:bottom w:val="single" w:sz="8" w:space="0" w:color="auto"/>
+              <w:right w:val="single" w:sz="8" w:space="0" w:color="auto"/>
+            </w:tcBorders>
+          </w:tcPr>
+          <w:p>
+            <w:pPr>
+              <w:pBdr>
+                <w:left w:val="single" w:sz="18" w:space="4" w:color="auto"/>
+              </w:pBdr>
+              <w:rPr>
+                <w:iCs/>
+                <w:szCs w:val="22"/>
+              </w:rPr>
+            </w:pPr>
+            <w:proofErr w:type="spellStart"/>
+            <w:r>
+              <w:rPr>
+                <w:iCs/>
+                <w:szCs w:val="22"/>
+              </w:rPr>
+              <w:t>Phoneline</w:t>
+            </w:r>
+            <w:proofErr w:type="spellEnd"/>
+            <w:r>
+              <w:rPr>
+                <w:iCs/>
+                <w:szCs w:val="22"/>
+              </w:rPr>
+              <w:t xml:space="preserve"> failure has been logged</w:t>
+            </w:r>
+          </w:p>
+          <w:p>
+            <w:pPr>
+              <w:pBdr>
+                <w:left w:val="single" w:sz="18" w:space="4" w:color="auto"/>
+              </w:pBdr>
+              <w:rPr>
+                <w:iCs/>
+                <w:szCs w:val="22"/>
+              </w:rPr>
+            </w:pPr>
+            <w:r>
+              <w:rPr>
+                <w:iCs/>
+                <w:szCs w:val="22"/>
+              </w:rPr>
+              <w:t>Execution has resumed at BFS 5</w:t>
+            </w:r>
+          </w:p>
+        </w:tc>
+      </w:tr>
+    </w:tbl>
+    <w:p/>
+    <w:p>
+      <w:pPr>
+        <w:spacing w:after="0"/>
+      </w:pPr>
+    </w:p>
+    <w:p>
+      <w:pPr>
+        <w:spacing w:after="0"/>
+      </w:pPr>
+    </w:p>
+    <w:p>
+      <w:pPr>
+        <w:spacing w:after="0"/>
+      </w:pPr>
+    </w:p>
+    <w:p>
+      <w:pPr>
+        <w:spacing w:after="0"/>
+      </w:pPr>
+    </w:p>
+    <w:p>
+      <w:pPr>
+        <w:spacing w:after="0"/>
+      </w:pPr>
+    </w:p>
+    <w:p>
+      <w:pPr>
+        <w:spacing w:after="0"/>
+      </w:pPr>
+    </w:p>
+    <w:p>
+      <w:pPr>
+        <w:spacing w:after="0"/>
+      </w:pPr>
+    </w:p>
     <w:p>
       <w:pPr>
         <w:spacing w:after="0"/>
       </w:pPr>
       <w:r>
         <w:t>Test Plan:</w:t>
+      </w:r>
+    </w:p>
+    <w:p>
+      <w:pPr>
+        <w:pStyle w:val="ListParagraph"/>
+        <w:numPr>
+          <w:ilvl w:val="0"/>
+          <w:numId w:val="39"/>
+        </w:numPr>
+      </w:pPr>
+      <w:r>
+        <w:t>Assert basic flow path satisfies its post conditions</w:t>
       </w:r>
     </w:p>
     <w:p>
@@ -1491,7 +1944,19 @@
         <w:spacing w:after="0"/>
       </w:pPr>
       <w:r>
-        <w:t>Test ideal path, ensure post conditions met</w:t>
+        <w:t xml:space="preserve">Assert </w:t>
+      </w:r>
+      <w:r>
+        <w:t xml:space="preserve">execution </w:t>
+      </w:r>
+      <w:r>
+        <w:t xml:space="preserve">continues </w:t>
+      </w:r>
+      <w:r>
+        <w:t>if a cell handler is failed</w:t>
+      </w:r>
+      <w:r>
+        <w:t>, satisfying the basic flow post conditions.</w:t>
       </w:r>
     </w:p>
     <w:p>
@@ -1504,7 +1969,13 @@
         <w:spacing w:after="0"/>
       </w:pPr>
       <w:r>
-        <w:t>Test execution if a cell handler is failed</w:t>
+        <w:t xml:space="preserve">Assert execution continues </w:t>
+      </w:r>
+      <w:r>
+        <w:t>if cell handler’s alarms have failed (&gt;1)</w:t>
+      </w:r>
+      <w:r>
+        <w:t>, satisfying the basic flow post conditions.</w:t>
       </w:r>
     </w:p>
     <w:p>
@@ -1517,7 +1988,32 @@
         <w:spacing w:after="0"/>
       </w:pPr>
       <w:r>
-        <w:t>Test execution if cell handler’s alarms have failed (&gt;1)</w:t>
+        <w:t xml:space="preserve">Assert </w:t>
+      </w:r>
+      <w:r>
+        <w:t xml:space="preserve">if </w:t>
+      </w:r>
+      <w:proofErr w:type="spellStart"/>
+      <w:r>
+        <w:t>PhoneLine</w:t>
+      </w:r>
+      <w:proofErr w:type="spellEnd"/>
+      <w:r>
+        <w:t xml:space="preserve"> has failed “</w:t>
+      </w:r>
+      <w:proofErr w:type="spellStart"/>
+      <w:r>
+        <w:t>Phoneline</w:t>
+      </w:r>
+      <w:proofErr w:type="spellEnd"/>
+      <w:r>
+        <w:t xml:space="preserve"> has failed” specific alternative flow has been satisfied, exec</w:t>
+      </w:r>
+      <w:r>
+        <w:t>u</w:t>
+      </w:r>
+      <w:r>
+        <w:t xml:space="preserve">tion was able to resume. </w:t>
       </w:r>
     </w:p>
     <w:p>
@@ -1530,33 +2026,15 @@
         <w:spacing w:after="0"/>
       </w:pPr>
       <w:r>
-        <w:t>Test execution if phone line has failed</w:t>
+        <w:t xml:space="preserve">Assert </w:t>
       </w:r>
-    </w:p>
-    <w:p>
-      <w:pPr>
-        <w:pStyle w:val="ListParagraph"/>
-        <w:numPr>
-          <w:ilvl w:val="0"/>
-          <w:numId w:val="39"/>
-        </w:numPr>
-        <w:spacing w:after="0"/>
-      </w:pPr>
+      <w:proofErr w:type="spellStart"/>
       <w:r>
-        <w:t>Test if execution logger has fail</w:t>
+        <w:t>exection</w:t>
       </w:r>
-    </w:p>
-    <w:p>
-      <w:pPr>
-        <w:pStyle w:val="ListParagraph"/>
-        <w:numPr>
-          <w:ilvl w:val="0"/>
-          <w:numId w:val="39"/>
-        </w:numPr>
-        <w:spacing w:after="0"/>
-      </w:pPr>
+      <w:proofErr w:type="spellEnd"/>
       <w:r>
-        <w:t>Test if execution internal sound alarm has failed.</w:t>
+        <w:t xml:space="preserve"> continues if the internal sound alarm has failed.</w:t>
       </w:r>
     </w:p>
     <w:sectPr>
@@ -1642,7 +2120,7 @@
         <w:noProof/>
         <w:szCs w:val="20"/>
       </w:rPr>
-      <w:t>1</w:t>
+      <w:t>2</w:t>
     </w:r>
     <w:r>
       <w:rPr>
@@ -1679,7 +2157,7 @@
         <w:noProof/>
         <w:szCs w:val="20"/>
       </w:rPr>
-      <w:t>1</w:t>
+      <w:t>2</w:t>
     </w:r>
     <w:r>
       <w:rPr>

</xml_diff>